<commit_message>
NBench Performance test report-modified
</commit_message>
<xml_diff>
--- a/Project_Manager_Setup_Document.docx
+++ b/Project_Manager_Setup_Document.docx
@@ -107,11 +107,7 @@
                                     <w:dataBinding w:prefixMappings="xmlns:ns0='http://purl.org/dc/elements/1.1/' xmlns:ns1='http://schemas.openxmlformats.org/package/2006/metadata/core-properties' " w:xpath="/ns1:coreProperties[1]/ns0:title[1]" w:storeItemID="{6C3C8BC8-F283-45AE-878A-BAB7291924A1}"/>
                                     <w:text w:multiLine="1"/>
                                   </w:sdtPr>
-                                  <w:sdtEndPr>
-                                    <w:rPr>
-                                      <w:color w:val="F7CAAC" w:themeColor="accent2" w:themeTint="66"/>
-                                    </w:rPr>
-                                  </w:sdtEndPr>
+                                  <w:sdtEndPr/>
                                   <w:sdtContent>
                                     <w:r>
                                       <w:rPr>
@@ -551,9 +547,9 @@
             </w:rPr>
             <w:t>Contents</w:t>
           </w:r>
-          <w:bookmarkStart w:id="0" w:name="_GoBack"/>
-          <w:bookmarkEnd w:id="0"/>
         </w:p>
+        <w:bookmarkStart w:id="0" w:name="_GoBack"/>
+        <w:bookmarkEnd w:id="0"/>
         <w:p>
           <w:pPr>
             <w:pStyle w:val="TOC1"/>
@@ -599,7 +595,7 @@
             </w:rPr>
             <w:fldChar w:fldCharType="separate"/>
           </w:r>
-          <w:hyperlink w:anchor="_Toc14994106" w:history="1">
+          <w:hyperlink w:anchor="_Toc14994335" w:history="1">
             <w:r>
               <w:rPr>
                 <w:rStyle w:val="Hyperlink"/>
@@ -627,7 +623,7 @@
                 <w:noProof/>
                 <w:webHidden/>
               </w:rPr>
-              <w:instrText xml:space="preserve"> PAGEREF _Toc14994106 \h </w:instrText>
+              <w:instrText xml:space="preserve"> PAGEREF _Toc14994335 \h </w:instrText>
             </w:r>
             <w:r>
               <w:rPr>
@@ -670,36 +666,156 @@
               <w:lang w:val="en-IN" w:eastAsia="en-IN"/>
             </w:rPr>
           </w:pPr>
-          <w:hyperlink w:anchor="_Toc14994107" w:history="1">
+          <w:hyperlink w:anchor="_Toc14994336" w:history="1">
             <w:r>
               <w:rPr>
                 <w:rStyle w:val="Hyperlink"/>
                 <w:rFonts w:ascii="Georgia" w:hAnsi="Georgia"/>
-                <w:b/>
-                <w:noProof/>
-                <w:highlight w:val="yellow"/>
-              </w:rPr>
-              <w:t>C:\Indraraj\FSE_403231\F</w:t>
-            </w:r>
+                <w:noProof/>
+              </w:rPr>
+              <w:t>Software Requirements and Technology details</w:t>
+            </w:r>
+            <w:r>
+              <w:rPr>
+                <w:noProof/>
+                <w:webHidden/>
+              </w:rPr>
+              <w:tab/>
+            </w:r>
+            <w:r>
+              <w:rPr>
+                <w:noProof/>
+                <w:webHidden/>
+              </w:rPr>
+              <w:fldChar w:fldCharType="begin"/>
+            </w:r>
+            <w:r>
+              <w:rPr>
+                <w:noProof/>
+                <w:webHidden/>
+              </w:rPr>
+              <w:instrText xml:space="preserve"> PAGEREF _Toc14994336 \h </w:instrText>
+            </w:r>
+            <w:r>
+              <w:rPr>
+                <w:noProof/>
+                <w:webHidden/>
+              </w:rPr>
+            </w:r>
+            <w:r>
+              <w:rPr>
+                <w:noProof/>
+                <w:webHidden/>
+              </w:rPr>
+              <w:fldChar w:fldCharType="separate"/>
+            </w:r>
+            <w:r>
+              <w:rPr>
+                <w:noProof/>
+                <w:webHidden/>
+              </w:rPr>
+              <w:t>2</w:t>
+            </w:r>
+            <w:r>
+              <w:rPr>
+                <w:noProof/>
+                <w:webHidden/>
+              </w:rPr>
+              <w:fldChar w:fldCharType="end"/>
+            </w:r>
+          </w:hyperlink>
+        </w:p>
+        <w:p>
+          <w:pPr>
+            <w:pStyle w:val="TOC2"/>
+            <w:tabs>
+              <w:tab w:val="right" w:leader="dot" w:pos="9350"/>
+            </w:tabs>
+            <w:rPr>
+              <w:rFonts w:eastAsiaTheme="minorEastAsia"/>
+              <w:noProof/>
+              <w:lang w:val="en-IN" w:eastAsia="en-IN"/>
+            </w:rPr>
+          </w:pPr>
+          <w:hyperlink w:anchor="_Toc14994337" w:history="1">
             <w:r>
               <w:rPr>
                 <w:rStyle w:val="Hyperlink"/>
                 <w:rFonts w:ascii="Georgia" w:hAnsi="Georgia"/>
-                <w:b/>
-                <w:noProof/>
-                <w:highlight w:val="yellow"/>
-              </w:rPr>
-              <w:t>S</w:t>
-            </w:r>
+                <w:noProof/>
+              </w:rPr>
+              <w:t>Required Software</w:t>
+            </w:r>
+            <w:r>
+              <w:rPr>
+                <w:noProof/>
+                <w:webHidden/>
+              </w:rPr>
+              <w:tab/>
+            </w:r>
+            <w:r>
+              <w:rPr>
+                <w:noProof/>
+                <w:webHidden/>
+              </w:rPr>
+              <w:fldChar w:fldCharType="begin"/>
+            </w:r>
+            <w:r>
+              <w:rPr>
+                <w:noProof/>
+                <w:webHidden/>
+              </w:rPr>
+              <w:instrText xml:space="preserve"> PAGEREF _Toc14994337 \h </w:instrText>
+            </w:r>
+            <w:r>
+              <w:rPr>
+                <w:noProof/>
+                <w:webHidden/>
+              </w:rPr>
+            </w:r>
+            <w:r>
+              <w:rPr>
+                <w:noProof/>
+                <w:webHidden/>
+              </w:rPr>
+              <w:fldChar w:fldCharType="separate"/>
+            </w:r>
+            <w:r>
+              <w:rPr>
+                <w:noProof/>
+                <w:webHidden/>
+              </w:rPr>
+              <w:t>2</w:t>
+            </w:r>
+            <w:r>
+              <w:rPr>
+                <w:noProof/>
+                <w:webHidden/>
+              </w:rPr>
+              <w:fldChar w:fldCharType="end"/>
+            </w:r>
+          </w:hyperlink>
+        </w:p>
+        <w:p>
+          <w:pPr>
+            <w:pStyle w:val="TOC2"/>
+            <w:tabs>
+              <w:tab w:val="right" w:leader="dot" w:pos="9350"/>
+            </w:tabs>
+            <w:rPr>
+              <w:rFonts w:eastAsiaTheme="minorEastAsia"/>
+              <w:noProof/>
+              <w:lang w:val="en-IN" w:eastAsia="en-IN"/>
+            </w:rPr>
+          </w:pPr>
+          <w:hyperlink w:anchor="_Toc14994338" w:history="1">
             <w:r>
               <w:rPr>
                 <w:rStyle w:val="Hyperlink"/>
                 <w:rFonts w:ascii="Georgia" w:hAnsi="Georgia"/>
-                <w:b/>
-                <w:noProof/>
-                <w:highlight w:val="yellow"/>
-              </w:rPr>
-              <w:t>E_Final_403231</w:t>
+                <w:noProof/>
+              </w:rPr>
+              <w:t>Technology Details</w:t>
             </w:r>
             <w:r>
               <w:rPr>
@@ -720,7 +836,7 @@
                 <w:noProof/>
                 <w:webHidden/>
               </w:rPr>
-              <w:instrText xml:space="preserve"> PAGEREF _Toc14994107 \h </w:instrText>
+              <w:instrText xml:space="preserve"> PAGEREF _Toc14994338 \h </w:instrText>
             </w:r>
             <w:r>
               <w:rPr>
@@ -763,14 +879,14 @@
               <w:lang w:val="en-IN" w:eastAsia="en-IN"/>
             </w:rPr>
           </w:pPr>
-          <w:hyperlink w:anchor="_Toc14994108" w:history="1">
+          <w:hyperlink w:anchor="_Toc14994339" w:history="1">
             <w:r>
               <w:rPr>
                 <w:rStyle w:val="Hyperlink"/>
                 <w:rFonts w:ascii="Georgia" w:hAnsi="Georgia"/>
                 <w:noProof/>
               </w:rPr>
-              <w:t>Software Requirements and Technology details</w:t>
+              <w:t>Application Setup</w:t>
             </w:r>
             <w:r>
               <w:rPr>
@@ -791,7 +907,7 @@
                 <w:noProof/>
                 <w:webHidden/>
               </w:rPr>
-              <w:instrText xml:space="preserve"> PAGEREF _Toc14994108 \h </w:instrText>
+              <w:instrText xml:space="preserve"> PAGEREF _Toc14994339 \h </w:instrText>
             </w:r>
             <w:r>
               <w:rPr>
@@ -834,14 +950,14 @@
               <w:lang w:val="en-IN" w:eastAsia="en-IN"/>
             </w:rPr>
           </w:pPr>
-          <w:hyperlink w:anchor="_Toc14994109" w:history="1">
+          <w:hyperlink w:anchor="_Toc14994340" w:history="1">
             <w:r>
               <w:rPr>
                 <w:rStyle w:val="Hyperlink"/>
                 <w:rFonts w:ascii="Georgia" w:hAnsi="Georgia"/>
                 <w:noProof/>
               </w:rPr>
-              <w:t>Required Software</w:t>
+              <w:t>Taking checkout</w:t>
             </w:r>
             <w:r>
               <w:rPr>
@@ -862,7 +978,7 @@
                 <w:noProof/>
                 <w:webHidden/>
               </w:rPr>
-              <w:instrText xml:space="preserve"> PAGEREF _Toc14994109 \h </w:instrText>
+              <w:instrText xml:space="preserve"> PAGEREF _Toc14994340 \h </w:instrText>
             </w:r>
             <w:r>
               <w:rPr>
@@ -905,14 +1021,14 @@
               <w:lang w:val="en-IN" w:eastAsia="en-IN"/>
             </w:rPr>
           </w:pPr>
-          <w:hyperlink w:anchor="_Toc14994110" w:history="1">
+          <w:hyperlink w:anchor="_Toc14994341" w:history="1">
             <w:r>
               <w:rPr>
                 <w:rStyle w:val="Hyperlink"/>
                 <w:rFonts w:ascii="Georgia" w:hAnsi="Georgia"/>
                 <w:noProof/>
               </w:rPr>
-              <w:t>Technology Details</w:t>
+              <w:t>Folder Structure</w:t>
             </w:r>
             <w:r>
               <w:rPr>
@@ -933,7 +1049,7 @@
                 <w:noProof/>
                 <w:webHidden/>
               </w:rPr>
-              <w:instrText xml:space="preserve"> PAGEREF _Toc14994110 \h </w:instrText>
+              <w:instrText xml:space="preserve"> PAGEREF _Toc14994341 \h </w:instrText>
             </w:r>
             <w:r>
               <w:rPr>
@@ -953,7 +1069,220 @@
                 <w:noProof/>
                 <w:webHidden/>
               </w:rPr>
-              <w:t>2</w:t>
+              <w:t>3</w:t>
+            </w:r>
+            <w:r>
+              <w:rPr>
+                <w:noProof/>
+                <w:webHidden/>
+              </w:rPr>
+              <w:fldChar w:fldCharType="end"/>
+            </w:r>
+          </w:hyperlink>
+        </w:p>
+        <w:p>
+          <w:pPr>
+            <w:pStyle w:val="TOC3"/>
+            <w:tabs>
+              <w:tab w:val="right" w:leader="dot" w:pos="9350"/>
+            </w:tabs>
+            <w:rPr>
+              <w:rFonts w:eastAsiaTheme="minorEastAsia"/>
+              <w:noProof/>
+              <w:lang w:val="en-IN" w:eastAsia="en-IN"/>
+            </w:rPr>
+          </w:pPr>
+          <w:hyperlink w:anchor="_Toc14994342" w:history="1">
+            <w:r>
+              <w:rPr>
+                <w:rStyle w:val="Hyperlink"/>
+                <w:rFonts w:ascii="Georgia" w:hAnsi="Georgia"/>
+                <w:noProof/>
+              </w:rPr>
+              <w:t>02_Front_End_Layer</w:t>
+            </w:r>
+            <w:r>
+              <w:rPr>
+                <w:noProof/>
+                <w:webHidden/>
+              </w:rPr>
+              <w:tab/>
+            </w:r>
+            <w:r>
+              <w:rPr>
+                <w:noProof/>
+                <w:webHidden/>
+              </w:rPr>
+              <w:fldChar w:fldCharType="begin"/>
+            </w:r>
+            <w:r>
+              <w:rPr>
+                <w:noProof/>
+                <w:webHidden/>
+              </w:rPr>
+              <w:instrText xml:space="preserve"> PAGEREF _Toc14994342 \h </w:instrText>
+            </w:r>
+            <w:r>
+              <w:rPr>
+                <w:noProof/>
+                <w:webHidden/>
+              </w:rPr>
+            </w:r>
+            <w:r>
+              <w:rPr>
+                <w:noProof/>
+                <w:webHidden/>
+              </w:rPr>
+              <w:fldChar w:fldCharType="separate"/>
+            </w:r>
+            <w:r>
+              <w:rPr>
+                <w:noProof/>
+                <w:webHidden/>
+              </w:rPr>
+              <w:t>4</w:t>
+            </w:r>
+            <w:r>
+              <w:rPr>
+                <w:noProof/>
+                <w:webHidden/>
+              </w:rPr>
+              <w:fldChar w:fldCharType="end"/>
+            </w:r>
+          </w:hyperlink>
+        </w:p>
+        <w:p>
+          <w:pPr>
+            <w:pStyle w:val="TOC3"/>
+            <w:tabs>
+              <w:tab w:val="right" w:leader="dot" w:pos="9350"/>
+            </w:tabs>
+            <w:rPr>
+              <w:rFonts w:eastAsiaTheme="minorEastAsia"/>
+              <w:noProof/>
+              <w:lang w:val="en-IN" w:eastAsia="en-IN"/>
+            </w:rPr>
+          </w:pPr>
+          <w:hyperlink w:anchor="_Toc14994343" w:history="1">
+            <w:r>
+              <w:rPr>
+                <w:rStyle w:val="Hyperlink"/>
+                <w:rFonts w:ascii="Georgia" w:hAnsi="Georgia"/>
+                <w:noProof/>
+              </w:rPr>
+              <w:t>03_Middle_Tier_Layer</w:t>
+            </w:r>
+            <w:r>
+              <w:rPr>
+                <w:noProof/>
+                <w:webHidden/>
+              </w:rPr>
+              <w:tab/>
+            </w:r>
+            <w:r>
+              <w:rPr>
+                <w:noProof/>
+                <w:webHidden/>
+              </w:rPr>
+              <w:fldChar w:fldCharType="begin"/>
+            </w:r>
+            <w:r>
+              <w:rPr>
+                <w:noProof/>
+                <w:webHidden/>
+              </w:rPr>
+              <w:instrText xml:space="preserve"> PAGEREF _Toc14994343 \h </w:instrText>
+            </w:r>
+            <w:r>
+              <w:rPr>
+                <w:noProof/>
+                <w:webHidden/>
+              </w:rPr>
+            </w:r>
+            <w:r>
+              <w:rPr>
+                <w:noProof/>
+                <w:webHidden/>
+              </w:rPr>
+              <w:fldChar w:fldCharType="separate"/>
+            </w:r>
+            <w:r>
+              <w:rPr>
+                <w:noProof/>
+                <w:webHidden/>
+              </w:rPr>
+              <w:t>4</w:t>
+            </w:r>
+            <w:r>
+              <w:rPr>
+                <w:noProof/>
+                <w:webHidden/>
+              </w:rPr>
+              <w:fldChar w:fldCharType="end"/>
+            </w:r>
+          </w:hyperlink>
+        </w:p>
+        <w:p>
+          <w:pPr>
+            <w:pStyle w:val="TOC3"/>
+            <w:tabs>
+              <w:tab w:val="right" w:leader="dot" w:pos="9350"/>
+            </w:tabs>
+            <w:rPr>
+              <w:rFonts w:eastAsiaTheme="minorEastAsia"/>
+              <w:noProof/>
+              <w:lang w:val="en-IN" w:eastAsia="en-IN"/>
+            </w:rPr>
+          </w:pPr>
+          <w:hyperlink w:anchor="_Toc14994344" w:history="1">
+            <w:r>
+              <w:rPr>
+                <w:rStyle w:val="Hyperlink"/>
+                <w:rFonts w:ascii="Georgia" w:hAnsi="Georgia"/>
+                <w:noProof/>
+              </w:rPr>
+              <w:t>01_Database_Scripts</w:t>
+            </w:r>
+            <w:r>
+              <w:rPr>
+                <w:noProof/>
+                <w:webHidden/>
+              </w:rPr>
+              <w:tab/>
+            </w:r>
+            <w:r>
+              <w:rPr>
+                <w:noProof/>
+                <w:webHidden/>
+              </w:rPr>
+              <w:fldChar w:fldCharType="begin"/>
+            </w:r>
+            <w:r>
+              <w:rPr>
+                <w:noProof/>
+                <w:webHidden/>
+              </w:rPr>
+              <w:instrText xml:space="preserve"> PAGEREF _Toc14994344 \h </w:instrText>
+            </w:r>
+            <w:r>
+              <w:rPr>
+                <w:noProof/>
+                <w:webHidden/>
+              </w:rPr>
+            </w:r>
+            <w:r>
+              <w:rPr>
+                <w:noProof/>
+                <w:webHidden/>
+              </w:rPr>
+              <w:fldChar w:fldCharType="separate"/>
+            </w:r>
+            <w:r>
+              <w:rPr>
+                <w:noProof/>
+                <w:webHidden/>
+              </w:rPr>
+              <w:t>4</w:t>
             </w:r>
             <w:r>
               <w:rPr>
@@ -976,14 +1305,14 @@
               <w:lang w:val="en-IN" w:eastAsia="en-IN"/>
             </w:rPr>
           </w:pPr>
-          <w:hyperlink w:anchor="_Toc14994111" w:history="1">
+          <w:hyperlink w:anchor="_Toc14994345" w:history="1">
             <w:r>
               <w:rPr>
                 <w:rStyle w:val="Hyperlink"/>
                 <w:rFonts w:ascii="Georgia" w:hAnsi="Georgia"/>
                 <w:noProof/>
               </w:rPr>
-              <w:t>Application Setup</w:t>
+              <w:t>Running the application</w:t>
             </w:r>
             <w:r>
               <w:rPr>
@@ -1004,7 +1333,7 @@
                 <w:noProof/>
                 <w:webHidden/>
               </w:rPr>
-              <w:instrText xml:space="preserve"> PAGEREF _Toc14994111 \h </w:instrText>
+              <w:instrText xml:space="preserve"> PAGEREF _Toc14994345 \h </w:instrText>
             </w:r>
             <w:r>
               <w:rPr>
@@ -1024,433 +1353,7 @@
                 <w:noProof/>
                 <w:webHidden/>
               </w:rPr>
-              <w:t>2</w:t>
-            </w:r>
-            <w:r>
-              <w:rPr>
-                <w:noProof/>
-                <w:webHidden/>
-              </w:rPr>
-              <w:fldChar w:fldCharType="end"/>
-            </w:r>
-          </w:hyperlink>
-        </w:p>
-        <w:p>
-          <w:pPr>
-            <w:pStyle w:val="TOC2"/>
-            <w:tabs>
-              <w:tab w:val="right" w:leader="dot" w:pos="9350"/>
-            </w:tabs>
-            <w:rPr>
-              <w:rFonts w:eastAsiaTheme="minorEastAsia"/>
-              <w:noProof/>
-              <w:lang w:val="en-IN" w:eastAsia="en-IN"/>
-            </w:rPr>
-          </w:pPr>
-          <w:hyperlink w:anchor="_Toc14994112" w:history="1">
-            <w:r>
-              <w:rPr>
-                <w:rStyle w:val="Hyperlink"/>
-                <w:rFonts w:ascii="Georgia" w:hAnsi="Georgia"/>
-                <w:noProof/>
-              </w:rPr>
-              <w:t>Taking checkout</w:t>
-            </w:r>
-            <w:r>
-              <w:rPr>
-                <w:noProof/>
-                <w:webHidden/>
-              </w:rPr>
-              <w:tab/>
-            </w:r>
-            <w:r>
-              <w:rPr>
-                <w:noProof/>
-                <w:webHidden/>
-              </w:rPr>
-              <w:fldChar w:fldCharType="begin"/>
-            </w:r>
-            <w:r>
-              <w:rPr>
-                <w:noProof/>
-                <w:webHidden/>
-              </w:rPr>
-              <w:instrText xml:space="preserve"> PAGEREF _Toc14994112 \h </w:instrText>
-            </w:r>
-            <w:r>
-              <w:rPr>
-                <w:noProof/>
-                <w:webHidden/>
-              </w:rPr>
-            </w:r>
-            <w:r>
-              <w:rPr>
-                <w:noProof/>
-                <w:webHidden/>
-              </w:rPr>
-              <w:fldChar w:fldCharType="separate"/>
-            </w:r>
-            <w:r>
-              <w:rPr>
-                <w:noProof/>
-                <w:webHidden/>
-              </w:rPr>
-              <w:t>2</w:t>
-            </w:r>
-            <w:r>
-              <w:rPr>
-                <w:noProof/>
-                <w:webHidden/>
-              </w:rPr>
-              <w:fldChar w:fldCharType="end"/>
-            </w:r>
-          </w:hyperlink>
-        </w:p>
-        <w:p>
-          <w:pPr>
-            <w:pStyle w:val="TOC2"/>
-            <w:tabs>
-              <w:tab w:val="right" w:leader="dot" w:pos="9350"/>
-            </w:tabs>
-            <w:rPr>
-              <w:rFonts w:eastAsiaTheme="minorEastAsia"/>
-              <w:noProof/>
-              <w:lang w:val="en-IN" w:eastAsia="en-IN"/>
-            </w:rPr>
-          </w:pPr>
-          <w:hyperlink w:anchor="_Toc14994113" w:history="1">
-            <w:r>
-              <w:rPr>
-                <w:rStyle w:val="Hyperlink"/>
-                <w:rFonts w:ascii="Georgia" w:hAnsi="Georgia"/>
-                <w:noProof/>
-              </w:rPr>
-              <w:t>Folder Structure</w:t>
-            </w:r>
-            <w:r>
-              <w:rPr>
-                <w:noProof/>
-                <w:webHidden/>
-              </w:rPr>
-              <w:tab/>
-            </w:r>
-            <w:r>
-              <w:rPr>
-                <w:noProof/>
-                <w:webHidden/>
-              </w:rPr>
-              <w:fldChar w:fldCharType="begin"/>
-            </w:r>
-            <w:r>
-              <w:rPr>
-                <w:noProof/>
-                <w:webHidden/>
-              </w:rPr>
-              <w:instrText xml:space="preserve"> PAGEREF _Toc14994113 \h </w:instrText>
-            </w:r>
-            <w:r>
-              <w:rPr>
-                <w:noProof/>
-                <w:webHidden/>
-              </w:rPr>
-            </w:r>
-            <w:r>
-              <w:rPr>
-                <w:noProof/>
-                <w:webHidden/>
-              </w:rPr>
-              <w:fldChar w:fldCharType="separate"/>
-            </w:r>
-            <w:r>
-              <w:rPr>
-                <w:noProof/>
-                <w:webHidden/>
-              </w:rPr>
               <w:t>4</w:t>
-            </w:r>
-            <w:r>
-              <w:rPr>
-                <w:noProof/>
-                <w:webHidden/>
-              </w:rPr>
-              <w:fldChar w:fldCharType="end"/>
-            </w:r>
-          </w:hyperlink>
-        </w:p>
-        <w:p>
-          <w:pPr>
-            <w:pStyle w:val="TOC3"/>
-            <w:tabs>
-              <w:tab w:val="right" w:leader="dot" w:pos="9350"/>
-            </w:tabs>
-            <w:rPr>
-              <w:rFonts w:eastAsiaTheme="minorEastAsia"/>
-              <w:noProof/>
-              <w:lang w:val="en-IN" w:eastAsia="en-IN"/>
-            </w:rPr>
-          </w:pPr>
-          <w:hyperlink w:anchor="_Toc14994114" w:history="1">
-            <w:r>
-              <w:rPr>
-                <w:rStyle w:val="Hyperlink"/>
-                <w:rFonts w:ascii="Georgia" w:hAnsi="Georgia"/>
-                <w:noProof/>
-              </w:rPr>
-              <w:t>02_Front_End_Layer</w:t>
-            </w:r>
-            <w:r>
-              <w:rPr>
-                <w:noProof/>
-                <w:webHidden/>
-              </w:rPr>
-              <w:tab/>
-            </w:r>
-            <w:r>
-              <w:rPr>
-                <w:noProof/>
-                <w:webHidden/>
-              </w:rPr>
-              <w:fldChar w:fldCharType="begin"/>
-            </w:r>
-            <w:r>
-              <w:rPr>
-                <w:noProof/>
-                <w:webHidden/>
-              </w:rPr>
-              <w:instrText xml:space="preserve"> PAGEREF _Toc14994114 \h </w:instrText>
-            </w:r>
-            <w:r>
-              <w:rPr>
-                <w:noProof/>
-                <w:webHidden/>
-              </w:rPr>
-            </w:r>
-            <w:r>
-              <w:rPr>
-                <w:noProof/>
-                <w:webHidden/>
-              </w:rPr>
-              <w:fldChar w:fldCharType="separate"/>
-            </w:r>
-            <w:r>
-              <w:rPr>
-                <w:noProof/>
-                <w:webHidden/>
-              </w:rPr>
-              <w:t>4</w:t>
-            </w:r>
-            <w:r>
-              <w:rPr>
-                <w:noProof/>
-                <w:webHidden/>
-              </w:rPr>
-              <w:fldChar w:fldCharType="end"/>
-            </w:r>
-          </w:hyperlink>
-        </w:p>
-        <w:p>
-          <w:pPr>
-            <w:pStyle w:val="TOC3"/>
-            <w:tabs>
-              <w:tab w:val="right" w:leader="dot" w:pos="9350"/>
-            </w:tabs>
-            <w:rPr>
-              <w:rFonts w:eastAsiaTheme="minorEastAsia"/>
-              <w:noProof/>
-              <w:lang w:val="en-IN" w:eastAsia="en-IN"/>
-            </w:rPr>
-          </w:pPr>
-          <w:hyperlink w:anchor="_Toc14994115" w:history="1">
-            <w:r>
-              <w:rPr>
-                <w:rStyle w:val="Hyperlink"/>
-                <w:rFonts w:ascii="Georgia" w:hAnsi="Georgia"/>
-                <w:noProof/>
-              </w:rPr>
-              <w:t>03_Middle_Tier_Layer</w:t>
-            </w:r>
-            <w:r>
-              <w:rPr>
-                <w:noProof/>
-                <w:webHidden/>
-              </w:rPr>
-              <w:tab/>
-            </w:r>
-            <w:r>
-              <w:rPr>
-                <w:noProof/>
-                <w:webHidden/>
-              </w:rPr>
-              <w:fldChar w:fldCharType="begin"/>
-            </w:r>
-            <w:r>
-              <w:rPr>
-                <w:noProof/>
-                <w:webHidden/>
-              </w:rPr>
-              <w:instrText xml:space="preserve"> PAGEREF _Toc14994115 \h </w:instrText>
-            </w:r>
-            <w:r>
-              <w:rPr>
-                <w:noProof/>
-                <w:webHidden/>
-              </w:rPr>
-            </w:r>
-            <w:r>
-              <w:rPr>
-                <w:noProof/>
-                <w:webHidden/>
-              </w:rPr>
-              <w:fldChar w:fldCharType="separate"/>
-            </w:r>
-            <w:r>
-              <w:rPr>
-                <w:noProof/>
-                <w:webHidden/>
-              </w:rPr>
-              <w:t>4</w:t>
-            </w:r>
-            <w:r>
-              <w:rPr>
-                <w:noProof/>
-                <w:webHidden/>
-              </w:rPr>
-              <w:fldChar w:fldCharType="end"/>
-            </w:r>
-          </w:hyperlink>
-        </w:p>
-        <w:p>
-          <w:pPr>
-            <w:pStyle w:val="TOC3"/>
-            <w:tabs>
-              <w:tab w:val="right" w:leader="dot" w:pos="9350"/>
-            </w:tabs>
-            <w:rPr>
-              <w:rFonts w:eastAsiaTheme="minorEastAsia"/>
-              <w:noProof/>
-              <w:lang w:val="en-IN" w:eastAsia="en-IN"/>
-            </w:rPr>
-          </w:pPr>
-          <w:hyperlink w:anchor="_Toc14994116" w:history="1">
-            <w:r>
-              <w:rPr>
-                <w:rStyle w:val="Hyperlink"/>
-                <w:rFonts w:ascii="Georgia" w:hAnsi="Georgia"/>
-                <w:noProof/>
-              </w:rPr>
-              <w:t>01_Database_Scripts</w:t>
-            </w:r>
-            <w:r>
-              <w:rPr>
-                <w:noProof/>
-                <w:webHidden/>
-              </w:rPr>
-              <w:tab/>
-            </w:r>
-            <w:r>
-              <w:rPr>
-                <w:noProof/>
-                <w:webHidden/>
-              </w:rPr>
-              <w:fldChar w:fldCharType="begin"/>
-            </w:r>
-            <w:r>
-              <w:rPr>
-                <w:noProof/>
-                <w:webHidden/>
-              </w:rPr>
-              <w:instrText xml:space="preserve"> PAGEREF _Toc14994116 \h </w:instrText>
-            </w:r>
-            <w:r>
-              <w:rPr>
-                <w:noProof/>
-                <w:webHidden/>
-              </w:rPr>
-            </w:r>
-            <w:r>
-              <w:rPr>
-                <w:noProof/>
-                <w:webHidden/>
-              </w:rPr>
-              <w:fldChar w:fldCharType="separate"/>
-            </w:r>
-            <w:r>
-              <w:rPr>
-                <w:noProof/>
-                <w:webHidden/>
-              </w:rPr>
-              <w:t>5</w:t>
-            </w:r>
-            <w:r>
-              <w:rPr>
-                <w:noProof/>
-                <w:webHidden/>
-              </w:rPr>
-              <w:fldChar w:fldCharType="end"/>
-            </w:r>
-          </w:hyperlink>
-        </w:p>
-        <w:p>
-          <w:pPr>
-            <w:pStyle w:val="TOC1"/>
-            <w:tabs>
-              <w:tab w:val="right" w:leader="dot" w:pos="9350"/>
-            </w:tabs>
-            <w:rPr>
-              <w:rFonts w:eastAsiaTheme="minorEastAsia"/>
-              <w:noProof/>
-              <w:lang w:val="en-IN" w:eastAsia="en-IN"/>
-            </w:rPr>
-          </w:pPr>
-          <w:hyperlink w:anchor="_Toc14994117" w:history="1">
-            <w:r>
-              <w:rPr>
-                <w:rStyle w:val="Hyperlink"/>
-                <w:rFonts w:ascii="Georgia" w:hAnsi="Georgia"/>
-                <w:noProof/>
-              </w:rPr>
-              <w:t>Running the application</w:t>
-            </w:r>
-            <w:r>
-              <w:rPr>
-                <w:noProof/>
-                <w:webHidden/>
-              </w:rPr>
-              <w:tab/>
-            </w:r>
-            <w:r>
-              <w:rPr>
-                <w:noProof/>
-                <w:webHidden/>
-              </w:rPr>
-              <w:fldChar w:fldCharType="begin"/>
-            </w:r>
-            <w:r>
-              <w:rPr>
-                <w:noProof/>
-                <w:webHidden/>
-              </w:rPr>
-              <w:instrText xml:space="preserve"> PAGEREF _Toc14994117 \h </w:instrText>
-            </w:r>
-            <w:r>
-              <w:rPr>
-                <w:noProof/>
-                <w:webHidden/>
-              </w:rPr>
-            </w:r>
-            <w:r>
-              <w:rPr>
-                <w:noProof/>
-                <w:webHidden/>
-              </w:rPr>
-              <w:fldChar w:fldCharType="separate"/>
-            </w:r>
-            <w:r>
-              <w:rPr>
-                <w:noProof/>
-                <w:webHidden/>
-              </w:rPr>
-              <w:t>5</w:t>
             </w:r>
             <w:r>
               <w:rPr>
@@ -1503,7 +1406,7 @@
           <w:rFonts w:ascii="Georgia" w:hAnsi="Georgia"/>
         </w:rPr>
       </w:pPr>
-      <w:bookmarkStart w:id="1" w:name="_Toc14994106"/>
+      <w:bookmarkStart w:id="1" w:name="_Toc14994335"/>
       <w:r>
         <w:rPr>
           <w:rFonts w:ascii="Georgia" w:hAnsi="Georgia"/>
@@ -1553,60 +1456,58 @@
     </w:p>
     <w:p>
       <w:pPr>
+        <w:rPr>
+          <w:rFonts w:ascii="Georgia" w:hAnsi="Georgia"/>
+          <w:b/>
+          <w:i/>
+          <w:sz w:val="20"/>
+          <w:szCs w:val="20"/>
+          <w:highlight w:val="yellow"/>
+        </w:rPr>
+      </w:pPr>
+      <w:r>
+        <w:rPr>
+          <w:rFonts w:ascii="Georgia" w:hAnsi="Georgia"/>
+          <w:b/>
+          <w:i/>
+          <w:sz w:val="20"/>
+          <w:szCs w:val="20"/>
+          <w:highlight w:val="yellow"/>
+        </w:rPr>
+        <w:t>C:\Indraraj\FSE_403231\FSE_Final_403231</w:t>
+      </w:r>
+    </w:p>
+    <w:p>
+      <w:pPr>
         <w:pStyle w:val="Heading1"/>
         <w:rPr>
-          <w:rFonts w:ascii="Georgia" w:eastAsiaTheme="minorHAnsi" w:hAnsi="Georgia" w:cstheme="minorBidi"/>
-          <w:b/>
-          <w:color w:val="auto"/>
-          <w:sz w:val="20"/>
-          <w:szCs w:val="20"/>
-        </w:rPr>
-      </w:pPr>
-      <w:bookmarkStart w:id="2" w:name="_Toc14994107"/>
-      <w:r>
-        <w:rPr>
-          <w:rFonts w:ascii="Georgia" w:eastAsiaTheme="minorHAnsi" w:hAnsi="Georgia" w:cstheme="minorBidi"/>
-          <w:b/>
-          <w:color w:val="auto"/>
-          <w:sz w:val="20"/>
-          <w:szCs w:val="20"/>
-          <w:highlight w:val="yellow"/>
-        </w:rPr>
-        <w:t>C:\Indraraj\FSE_403231\FSE_Final_403231</w:t>
+          <w:rFonts w:ascii="Georgia" w:hAnsi="Georgia"/>
+        </w:rPr>
+      </w:pPr>
+      <w:bookmarkStart w:id="2" w:name="_Toc14994336"/>
+      <w:r>
+        <w:rPr>
+          <w:rFonts w:ascii="Georgia" w:hAnsi="Georgia"/>
+        </w:rPr>
+        <w:t>Software Requirements and Technology details</w:t>
       </w:r>
       <w:bookmarkEnd w:id="2"/>
     </w:p>
     <w:p>
       <w:pPr>
-        <w:pStyle w:val="Heading1"/>
-        <w:rPr>
-          <w:rFonts w:ascii="Georgia" w:hAnsi="Georgia"/>
-        </w:rPr>
-      </w:pPr>
-      <w:bookmarkStart w:id="3" w:name="_Toc14994108"/>
-      <w:r>
-        <w:rPr>
-          <w:rFonts w:ascii="Georgia" w:hAnsi="Georgia"/>
-        </w:rPr>
-        <w:t>Software Requirements and Technology details</w:t>
+        <w:pStyle w:val="Heading2"/>
+        <w:rPr>
+          <w:rFonts w:ascii="Georgia" w:hAnsi="Georgia"/>
+        </w:rPr>
+      </w:pPr>
+      <w:bookmarkStart w:id="3" w:name="_Toc14994337"/>
+      <w:r>
+        <w:rPr>
+          <w:rFonts w:ascii="Georgia" w:hAnsi="Georgia"/>
+        </w:rPr>
+        <w:t>Required Software</w:t>
       </w:r>
       <w:bookmarkEnd w:id="3"/>
-    </w:p>
-    <w:p>
-      <w:pPr>
-        <w:pStyle w:val="Heading2"/>
-        <w:rPr>
-          <w:rFonts w:ascii="Georgia" w:hAnsi="Georgia"/>
-        </w:rPr>
-      </w:pPr>
-      <w:bookmarkStart w:id="4" w:name="_Toc14994109"/>
-      <w:r>
-        <w:rPr>
-          <w:rFonts w:ascii="Georgia" w:hAnsi="Georgia"/>
-        </w:rPr>
-        <w:t>Required Software</w:t>
-      </w:r>
-      <w:bookmarkEnd w:id="4"/>
     </w:p>
     <w:p>
       <w:pPr>
@@ -1764,14 +1665,14 @@
           <w:rFonts w:ascii="Georgia" w:hAnsi="Georgia"/>
         </w:rPr>
       </w:pPr>
-      <w:bookmarkStart w:id="5" w:name="_Toc14994110"/>
+      <w:bookmarkStart w:id="4" w:name="_Toc14994338"/>
       <w:r>
         <w:rPr>
           <w:rFonts w:ascii="Georgia" w:hAnsi="Georgia"/>
         </w:rPr>
         <w:t>Technology Details</w:t>
       </w:r>
-      <w:bookmarkEnd w:id="5"/>
+      <w:bookmarkEnd w:id="4"/>
     </w:p>
     <w:p>
       <w:pPr>
@@ -1951,30 +1852,30 @@
           <w:rFonts w:ascii="Georgia" w:hAnsi="Georgia"/>
         </w:rPr>
       </w:pPr>
-      <w:bookmarkStart w:id="6" w:name="_Toc14994111"/>
+      <w:bookmarkStart w:id="5" w:name="_Toc14994339"/>
       <w:r>
         <w:rPr>
           <w:rFonts w:ascii="Georgia" w:hAnsi="Georgia"/>
         </w:rPr>
         <w:t>Application Setup</w:t>
       </w:r>
+      <w:bookmarkEnd w:id="5"/>
+    </w:p>
+    <w:p>
+      <w:pPr>
+        <w:pStyle w:val="Heading2"/>
+        <w:rPr>
+          <w:rFonts w:ascii="Georgia" w:hAnsi="Georgia"/>
+        </w:rPr>
+      </w:pPr>
+      <w:bookmarkStart w:id="6" w:name="_Toc14994340"/>
+      <w:r>
+        <w:rPr>
+          <w:rFonts w:ascii="Georgia" w:hAnsi="Georgia"/>
+        </w:rPr>
+        <w:t>Taking checkout</w:t>
+      </w:r>
       <w:bookmarkEnd w:id="6"/>
-    </w:p>
-    <w:p>
-      <w:pPr>
-        <w:pStyle w:val="Heading2"/>
-        <w:rPr>
-          <w:rFonts w:ascii="Georgia" w:hAnsi="Georgia"/>
-        </w:rPr>
-      </w:pPr>
-      <w:bookmarkStart w:id="7" w:name="_Toc14994112"/>
-      <w:r>
-        <w:rPr>
-          <w:rFonts w:ascii="Georgia" w:hAnsi="Georgia"/>
-        </w:rPr>
-        <w:t>Taking checkout</w:t>
-      </w:r>
-      <w:bookmarkEnd w:id="7"/>
     </w:p>
     <w:p>
       <w:pPr>
@@ -2231,14 +2132,14 @@
           <w:rFonts w:ascii="Georgia" w:hAnsi="Georgia"/>
         </w:rPr>
       </w:pPr>
-      <w:bookmarkStart w:id="8" w:name="_Toc14994113"/>
+      <w:bookmarkStart w:id="7" w:name="_Toc14994341"/>
       <w:r>
         <w:rPr>
           <w:rFonts w:ascii="Georgia" w:hAnsi="Georgia"/>
         </w:rPr>
         <w:t>Folder Structure</w:t>
       </w:r>
-      <w:bookmarkEnd w:id="8"/>
+      <w:bookmarkEnd w:id="7"/>
     </w:p>
     <w:p>
       <w:pPr>
@@ -2655,14 +2556,14 @@
           <w:rFonts w:ascii="Georgia" w:hAnsi="Georgia"/>
         </w:rPr>
       </w:pPr>
-      <w:bookmarkStart w:id="9" w:name="_Toc14994114"/>
+      <w:bookmarkStart w:id="8" w:name="_Toc14994342"/>
       <w:r>
         <w:rPr>
           <w:rFonts w:ascii="Georgia" w:hAnsi="Georgia"/>
         </w:rPr>
         <w:t>02_Front_End_Layer</w:t>
       </w:r>
-      <w:bookmarkEnd w:id="9"/>
+      <w:bookmarkEnd w:id="8"/>
     </w:p>
     <w:p>
       <w:pPr>
@@ -3088,14 +2989,14 @@
           <w:rFonts w:ascii="Georgia" w:hAnsi="Georgia"/>
         </w:rPr>
       </w:pPr>
-      <w:bookmarkStart w:id="10" w:name="_Toc14994115"/>
+      <w:bookmarkStart w:id="9" w:name="_Toc14994343"/>
       <w:r>
         <w:rPr>
           <w:rFonts w:ascii="Georgia" w:hAnsi="Georgia"/>
         </w:rPr>
         <w:t>03_Middle_Tier_Layer</w:t>
       </w:r>
-      <w:bookmarkEnd w:id="10"/>
+      <w:bookmarkEnd w:id="9"/>
     </w:p>
     <w:p>
       <w:pPr>
@@ -3295,14 +3196,14 @@
           <w:rFonts w:ascii="Georgia" w:hAnsi="Georgia"/>
         </w:rPr>
       </w:pPr>
-      <w:bookmarkStart w:id="11" w:name="_Toc14994116"/>
+      <w:bookmarkStart w:id="10" w:name="_Toc14994344"/>
       <w:r>
         <w:rPr>
           <w:rFonts w:ascii="Georgia" w:hAnsi="Georgia"/>
         </w:rPr>
         <w:t>01_Database_Scripts</w:t>
       </w:r>
-      <w:bookmarkEnd w:id="11"/>
+      <w:bookmarkEnd w:id="10"/>
     </w:p>
     <w:p>
       <w:pPr>
@@ -3433,14 +3334,14 @@
           <w:rFonts w:ascii="Georgia" w:hAnsi="Georgia"/>
         </w:rPr>
       </w:pPr>
-      <w:bookmarkStart w:id="12" w:name="_Toc14994117"/>
+      <w:bookmarkStart w:id="11" w:name="_Toc14994345"/>
       <w:r>
         <w:rPr>
           <w:rFonts w:ascii="Georgia" w:hAnsi="Georgia"/>
         </w:rPr>
         <w:t>Running the application</w:t>
       </w:r>
-      <w:bookmarkEnd w:id="12"/>
+      <w:bookmarkEnd w:id="11"/>
     </w:p>
     <w:p>
       <w:pPr>

</xml_diff>